<commit_message>
lil addition to logact
</commit_message>
<xml_diff>
--- a/IF2210_W05_TB1CPP_LogAct.docx
+++ b/IF2210_W05_TB1CPP_LogAct.docx
@@ -69,10 +69,10 @@
         <w:tblStyle w:val="TableGrid"/>
         <w:tblW w:w="12911" w:type="dxa"/>
         <w:jc w:val="left"/>
-        <w:tblInd w:w="0" w:type="dxa"/>
+        <w:tblInd w:w="-5" w:type="dxa"/>
         <w:tblCellMar>
           <w:top w:w="0" w:type="dxa"/>
-          <w:left w:w="108" w:type="dxa"/>
+          <w:left w:w="103" w:type="dxa"/>
           <w:bottom w:w="0" w:type="dxa"/>
           <w:right w:w="108" w:type="dxa"/>
         </w:tblCellMar>
@@ -80,12 +80,12 @@
       </w:tblPr>
       <w:tblGrid>
         <w:gridCol w:w="596"/>
-        <w:gridCol w:w="1564"/>
+        <w:gridCol w:w="1565"/>
         <w:gridCol w:w="1110"/>
         <w:gridCol w:w="1631"/>
         <w:gridCol w:w="1980"/>
         <w:gridCol w:w="3241"/>
-        <w:gridCol w:w="2788"/>
+        <w:gridCol w:w="2787"/>
       </w:tblGrid>
       <w:tr>
         <w:trPr/>
@@ -95,7 +95,7 @@
             <w:tcBorders/>
             <w:shd w:fill="auto" w:val="clear"/>
             <w:tcMar>
-              <w:left w:w="108" w:type="dxa"/>
+              <w:left w:w="103" w:type="dxa"/>
             </w:tcMar>
           </w:tcPr>
           <w:p>
@@ -117,11 +117,11 @@
         </w:tc>
         <w:tc>
           <w:tcPr>
-            <w:tcW w:w="1564" w:type="dxa"/>
-            <w:tcBorders/>
-            <w:shd w:fill="auto" w:val="clear"/>
-            <w:tcMar>
-              <w:left w:w="108" w:type="dxa"/>
+            <w:tcW w:w="1565" w:type="dxa"/>
+            <w:tcBorders/>
+            <w:shd w:fill="auto" w:val="clear"/>
+            <w:tcMar>
+              <w:left w:w="103" w:type="dxa"/>
             </w:tcMar>
           </w:tcPr>
           <w:p>
@@ -147,7 +147,7 @@
             <w:tcBorders/>
             <w:shd w:fill="auto" w:val="clear"/>
             <w:tcMar>
-              <w:left w:w="108" w:type="dxa"/>
+              <w:left w:w="103" w:type="dxa"/>
             </w:tcMar>
           </w:tcPr>
           <w:p>
@@ -173,7 +173,7 @@
             <w:tcBorders/>
             <w:shd w:fill="auto" w:val="clear"/>
             <w:tcMar>
-              <w:left w:w="108" w:type="dxa"/>
+              <w:left w:w="103" w:type="dxa"/>
             </w:tcMar>
           </w:tcPr>
           <w:p>
@@ -199,7 +199,7 @@
             <w:tcBorders/>
             <w:shd w:fill="auto" w:val="clear"/>
             <w:tcMar>
-              <w:left w:w="108" w:type="dxa"/>
+              <w:left w:w="103" w:type="dxa"/>
             </w:tcMar>
           </w:tcPr>
           <w:p>
@@ -225,7 +225,7 @@
             <w:tcBorders/>
             <w:shd w:fill="auto" w:val="clear"/>
             <w:tcMar>
-              <w:left w:w="108" w:type="dxa"/>
+              <w:left w:w="103" w:type="dxa"/>
             </w:tcMar>
           </w:tcPr>
           <w:p>
@@ -247,11 +247,11 @@
         </w:tc>
         <w:tc>
           <w:tcPr>
-            <w:tcW w:w="2788" w:type="dxa"/>
-            <w:tcBorders/>
-            <w:shd w:fill="auto" w:val="clear"/>
-            <w:tcMar>
-              <w:left w:w="108" w:type="dxa"/>
+            <w:tcW w:w="2787" w:type="dxa"/>
+            <w:tcBorders/>
+            <w:shd w:fill="auto" w:val="clear"/>
+            <w:tcMar>
+              <w:left w:w="103" w:type="dxa"/>
             </w:tcMar>
           </w:tcPr>
           <w:p>
@@ -280,7 +280,7 @@
             <w:tcBorders/>
             <w:shd w:fill="auto" w:val="clear"/>
             <w:tcMar>
-              <w:left w:w="108" w:type="dxa"/>
+              <w:left w:w="103" w:type="dxa"/>
             </w:tcMar>
           </w:tcPr>
           <w:p>
@@ -297,11 +297,11 @@
         </w:tc>
         <w:tc>
           <w:tcPr>
-            <w:tcW w:w="1564" w:type="dxa"/>
-            <w:tcBorders/>
-            <w:shd w:fill="auto" w:val="clear"/>
-            <w:tcMar>
-              <w:left w:w="108" w:type="dxa"/>
+            <w:tcW w:w="1565" w:type="dxa"/>
+            <w:tcBorders/>
+            <w:shd w:fill="auto" w:val="clear"/>
+            <w:tcMar>
+              <w:left w:w="103" w:type="dxa"/>
             </w:tcMar>
           </w:tcPr>
           <w:p>
@@ -322,7 +322,7 @@
             <w:tcBorders/>
             <w:shd w:fill="auto" w:val="clear"/>
             <w:tcMar>
-              <w:left w:w="108" w:type="dxa"/>
+              <w:left w:w="103" w:type="dxa"/>
             </w:tcMar>
           </w:tcPr>
           <w:p>
@@ -343,7 +343,7 @@
             <w:tcBorders/>
             <w:shd w:fill="auto" w:val="clear"/>
             <w:tcMar>
-              <w:left w:w="108" w:type="dxa"/>
+              <w:left w:w="103" w:type="dxa"/>
             </w:tcMar>
           </w:tcPr>
           <w:p>
@@ -364,7 +364,7 @@
             <w:tcBorders/>
             <w:shd w:fill="auto" w:val="clear"/>
             <w:tcMar>
-              <w:left w:w="108" w:type="dxa"/>
+              <w:left w:w="103" w:type="dxa"/>
             </w:tcMar>
           </w:tcPr>
           <w:p>
@@ -385,7 +385,7 @@
             <w:tcBorders/>
             <w:shd w:fill="auto" w:val="clear"/>
             <w:tcMar>
-              <w:left w:w="108" w:type="dxa"/>
+              <w:left w:w="103" w:type="dxa"/>
             </w:tcMar>
           </w:tcPr>
           <w:p>
@@ -402,11 +402,11 @@
         </w:tc>
         <w:tc>
           <w:tcPr>
-            <w:tcW w:w="2788" w:type="dxa"/>
-            <w:tcBorders/>
-            <w:shd w:fill="auto" w:val="clear"/>
-            <w:tcMar>
-              <w:left w:w="108" w:type="dxa"/>
+            <w:tcW w:w="2787" w:type="dxa"/>
+            <w:tcBorders/>
+            <w:shd w:fill="auto" w:val="clear"/>
+            <w:tcMar>
+              <w:left w:w="103" w:type="dxa"/>
             </w:tcMar>
           </w:tcPr>
           <w:p>
@@ -432,27 +432,27 @@
             <w:tcBorders/>
             <w:shd w:fill="auto" w:val="clear"/>
             <w:tcMar>
-              <w:left w:w="108" w:type="dxa"/>
-            </w:tcMar>
-          </w:tcPr>
-          <w:p>
-            <w:pPr>
-              <w:pStyle w:val="Normal"/>
-              <w:spacing w:lineRule="auto" w:line="240" w:before="0" w:after="0"/>
-              <w:rPr/>
-            </w:pPr>
-            <w:r>
-              <w:rPr/>
-            </w:r>
-          </w:p>
-        </w:tc>
-        <w:tc>
-          <w:tcPr>
-            <w:tcW w:w="1564" w:type="dxa"/>
-            <w:tcBorders/>
-            <w:shd w:fill="auto" w:val="clear"/>
-            <w:tcMar>
-              <w:left w:w="108" w:type="dxa"/>
+              <w:left w:w="103" w:type="dxa"/>
+            </w:tcMar>
+          </w:tcPr>
+          <w:p>
+            <w:pPr>
+              <w:pStyle w:val="Normal"/>
+              <w:spacing w:lineRule="auto" w:line="240" w:before="0" w:after="0"/>
+              <w:rPr/>
+            </w:pPr>
+            <w:r>
+              <w:rPr/>
+            </w:r>
+          </w:p>
+        </w:tc>
+        <w:tc>
+          <w:tcPr>
+            <w:tcW w:w="1565" w:type="dxa"/>
+            <w:tcBorders/>
+            <w:shd w:fill="auto" w:val="clear"/>
+            <w:tcMar>
+              <w:left w:w="103" w:type="dxa"/>
             </w:tcMar>
           </w:tcPr>
           <w:p>
@@ -473,7 +473,7 @@
             <w:tcBorders/>
             <w:shd w:fill="auto" w:val="clear"/>
             <w:tcMar>
-              <w:left w:w="108" w:type="dxa"/>
+              <w:left w:w="103" w:type="dxa"/>
             </w:tcMar>
           </w:tcPr>
           <w:p>
@@ -494,7 +494,7 @@
             <w:tcBorders/>
             <w:shd w:fill="auto" w:val="clear"/>
             <w:tcMar>
-              <w:left w:w="108" w:type="dxa"/>
+              <w:left w:w="103" w:type="dxa"/>
             </w:tcMar>
           </w:tcPr>
           <w:p>
@@ -515,7 +515,7 @@
             <w:tcBorders/>
             <w:shd w:fill="auto" w:val="clear"/>
             <w:tcMar>
-              <w:left w:w="108" w:type="dxa"/>
+              <w:left w:w="103" w:type="dxa"/>
             </w:tcMar>
           </w:tcPr>
           <w:p>
@@ -536,7 +536,7 @@
             <w:tcBorders/>
             <w:shd w:fill="auto" w:val="clear"/>
             <w:tcMar>
-              <w:left w:w="108" w:type="dxa"/>
+              <w:left w:w="103" w:type="dxa"/>
             </w:tcMar>
           </w:tcPr>
           <w:p>
@@ -553,26 +553,22 @@
         </w:tc>
         <w:tc>
           <w:tcPr>
-            <w:tcW w:w="2788" w:type="dxa"/>
-            <w:tcBorders/>
-            <w:shd w:fill="auto" w:val="clear"/>
-            <w:tcMar>
-              <w:left w:w="108" w:type="dxa"/>
-            </w:tcMar>
-          </w:tcPr>
-          <w:p>
-            <w:pPr>
-              <w:pStyle w:val="Normal"/>
-              <w:spacing w:lineRule="auto" w:line="240" w:before="0" w:after="0"/>
-              <w:rPr/>
-            </w:pPr>
-            <w:r>
-              <w:rPr/>
-              <w:t xml:space="preserve">Rancangan awal Zoo untuk VZ01, </w:t>
-            </w:r>
-            <w:r>
-              <w:rPr/>
-              <w:t>Header Class, dan Implementasinya</w:t>
+            <w:tcW w:w="2787" w:type="dxa"/>
+            <w:tcBorders/>
+            <w:shd w:fill="auto" w:val="clear"/>
+            <w:tcMar>
+              <w:left w:w="103" w:type="dxa"/>
+            </w:tcMar>
+          </w:tcPr>
+          <w:p>
+            <w:pPr>
+              <w:pStyle w:val="Normal"/>
+              <w:spacing w:lineRule="auto" w:line="240" w:before="0" w:after="0"/>
+              <w:rPr/>
+            </w:pPr>
+            <w:r>
+              <w:rPr/>
+              <w:t>Rancangan awal Zoo untuk VZ01, Header Class, dan Implementasinya</w:t>
             </w:r>
           </w:p>
         </w:tc>
@@ -587,7 +583,7 @@
             </w:tcBorders>
             <w:shd w:fill="auto" w:val="clear"/>
             <w:tcMar>
-              <w:left w:w="108" w:type="dxa"/>
+              <w:left w:w="103" w:type="dxa"/>
             </w:tcMar>
           </w:tcPr>
           <w:p>
@@ -604,13 +600,13 @@
         </w:tc>
         <w:tc>
           <w:tcPr>
-            <w:tcW w:w="1564" w:type="dxa"/>
+            <w:tcW w:w="1565" w:type="dxa"/>
             <w:tcBorders>
               <w:top w:val="nil"/>
             </w:tcBorders>
             <w:shd w:fill="auto" w:val="clear"/>
             <w:tcMar>
-              <w:left w:w="108" w:type="dxa"/>
+              <w:left w:w="103" w:type="dxa"/>
             </w:tcMar>
           </w:tcPr>
           <w:p>
@@ -633,7 +629,7 @@
             </w:tcBorders>
             <w:shd w:fill="auto" w:val="clear"/>
             <w:tcMar>
-              <w:left w:w="108" w:type="dxa"/>
+              <w:left w:w="103" w:type="dxa"/>
             </w:tcMar>
           </w:tcPr>
           <w:p>
@@ -656,7 +652,7 @@
             </w:tcBorders>
             <w:shd w:fill="auto" w:val="clear"/>
             <w:tcMar>
-              <w:left w:w="108" w:type="dxa"/>
+              <w:left w:w="103" w:type="dxa"/>
             </w:tcMar>
           </w:tcPr>
           <w:p>
@@ -679,7 +675,7 @@
             </w:tcBorders>
             <w:shd w:fill="auto" w:val="clear"/>
             <w:tcMar>
-              <w:left w:w="108" w:type="dxa"/>
+              <w:left w:w="103" w:type="dxa"/>
             </w:tcMar>
           </w:tcPr>
           <w:p>
@@ -702,7 +698,7 @@
             </w:tcBorders>
             <w:shd w:fill="auto" w:val="clear"/>
             <w:tcMar>
-              <w:left w:w="108" w:type="dxa"/>
+              <w:left w:w="103" w:type="dxa"/>
             </w:tcMar>
           </w:tcPr>
           <w:p>
@@ -719,13 +715,13 @@
         </w:tc>
         <w:tc>
           <w:tcPr>
-            <w:tcW w:w="2788" w:type="dxa"/>
+            <w:tcW w:w="2787" w:type="dxa"/>
             <w:tcBorders>
               <w:top w:val="nil"/>
             </w:tcBorders>
             <w:shd w:fill="auto" w:val="clear"/>
             <w:tcMar>
-              <w:left w:w="108" w:type="dxa"/>
+              <w:left w:w="103" w:type="dxa"/>
             </w:tcMar>
           </w:tcPr>
           <w:p>
@@ -749,7 +745,7 @@
             <w:tcBorders/>
             <w:shd w:fill="auto" w:val="clear"/>
             <w:tcMar>
-              <w:left w:w="108" w:type="dxa"/>
+              <w:left w:w="103" w:type="dxa"/>
             </w:tcMar>
           </w:tcPr>
           <w:p>
@@ -766,11 +762,11 @@
         </w:tc>
         <w:tc>
           <w:tcPr>
-            <w:tcW w:w="1564" w:type="dxa"/>
-            <w:tcBorders/>
-            <w:shd w:fill="auto" w:val="clear"/>
-            <w:tcMar>
-              <w:left w:w="108" w:type="dxa"/>
+            <w:tcW w:w="1565" w:type="dxa"/>
+            <w:tcBorders/>
+            <w:shd w:fill="auto" w:val="clear"/>
+            <w:tcMar>
+              <w:left w:w="103" w:type="dxa"/>
             </w:tcMar>
           </w:tcPr>
           <w:p>
@@ -791,7 +787,7 @@
             <w:tcBorders/>
             <w:shd w:fill="auto" w:val="clear"/>
             <w:tcMar>
-              <w:left w:w="108" w:type="dxa"/>
+              <w:left w:w="103" w:type="dxa"/>
             </w:tcMar>
           </w:tcPr>
           <w:p>
@@ -812,7 +808,7 @@
             <w:tcBorders/>
             <w:shd w:fill="auto" w:val="clear"/>
             <w:tcMar>
-              <w:left w:w="108" w:type="dxa"/>
+              <w:left w:w="103" w:type="dxa"/>
             </w:tcMar>
           </w:tcPr>
           <w:p>
@@ -833,7 +829,7 @@
             <w:tcBorders/>
             <w:shd w:fill="auto" w:val="clear"/>
             <w:tcMar>
-              <w:left w:w="108" w:type="dxa"/>
+              <w:left w:w="103" w:type="dxa"/>
             </w:tcMar>
           </w:tcPr>
           <w:p>
@@ -854,7 +850,7 @@
             <w:tcBorders/>
             <w:shd w:fill="auto" w:val="clear"/>
             <w:tcMar>
-              <w:left w:w="108" w:type="dxa"/>
+              <w:left w:w="103" w:type="dxa"/>
             </w:tcMar>
           </w:tcPr>
           <w:p>
@@ -871,11 +867,11 @@
         </w:tc>
         <w:tc>
           <w:tcPr>
-            <w:tcW w:w="2788" w:type="dxa"/>
-            <w:tcBorders/>
-            <w:shd w:fill="auto" w:val="clear"/>
-            <w:tcMar>
-              <w:left w:w="108" w:type="dxa"/>
+            <w:tcW w:w="2787" w:type="dxa"/>
+            <w:tcBorders/>
+            <w:shd w:fill="auto" w:val="clear"/>
+            <w:tcMar>
+              <w:left w:w="103" w:type="dxa"/>
             </w:tcMar>
           </w:tcPr>
           <w:p>
@@ -899,27 +895,27 @@
             <w:tcBorders/>
             <w:shd w:fill="auto" w:val="clear"/>
             <w:tcMar>
-              <w:left w:w="108" w:type="dxa"/>
-            </w:tcMar>
-          </w:tcPr>
-          <w:p>
-            <w:pPr>
-              <w:pStyle w:val="Normal"/>
-              <w:spacing w:lineRule="auto" w:line="240" w:before="0" w:after="0"/>
-              <w:rPr/>
-            </w:pPr>
-            <w:r>
-              <w:rPr/>
-            </w:r>
-          </w:p>
-        </w:tc>
-        <w:tc>
-          <w:tcPr>
-            <w:tcW w:w="1564" w:type="dxa"/>
-            <w:tcBorders/>
-            <w:shd w:fill="auto" w:val="clear"/>
-            <w:tcMar>
-              <w:left w:w="108" w:type="dxa"/>
+              <w:left w:w="103" w:type="dxa"/>
+            </w:tcMar>
+          </w:tcPr>
+          <w:p>
+            <w:pPr>
+              <w:pStyle w:val="Normal"/>
+              <w:spacing w:lineRule="auto" w:line="240" w:before="0" w:after="0"/>
+              <w:rPr/>
+            </w:pPr>
+            <w:r>
+              <w:rPr/>
+            </w:r>
+          </w:p>
+        </w:tc>
+        <w:tc>
+          <w:tcPr>
+            <w:tcW w:w="1565" w:type="dxa"/>
+            <w:tcBorders/>
+            <w:shd w:fill="auto" w:val="clear"/>
+            <w:tcMar>
+              <w:left w:w="103" w:type="dxa"/>
             </w:tcMar>
           </w:tcPr>
           <w:p>
@@ -940,7 +936,7 @@
             <w:tcBorders/>
             <w:shd w:fill="auto" w:val="clear"/>
             <w:tcMar>
-              <w:left w:w="108" w:type="dxa"/>
+              <w:left w:w="103" w:type="dxa"/>
             </w:tcMar>
           </w:tcPr>
           <w:p>
@@ -972,7 +968,7 @@
             <w:tcBorders/>
             <w:shd w:fill="auto" w:val="clear"/>
             <w:tcMar>
-              <w:left w:w="108" w:type="dxa"/>
+              <w:left w:w="103" w:type="dxa"/>
             </w:tcMar>
           </w:tcPr>
           <w:p>
@@ -993,7 +989,7 @@
             <w:tcBorders/>
             <w:shd w:fill="auto" w:val="clear"/>
             <w:tcMar>
-              <w:left w:w="108" w:type="dxa"/>
+              <w:left w:w="103" w:type="dxa"/>
             </w:tcMar>
           </w:tcPr>
           <w:p>
@@ -1014,7 +1010,7 @@
             <w:tcBorders/>
             <w:shd w:fill="auto" w:val="clear"/>
             <w:tcMar>
-              <w:left w:w="108" w:type="dxa"/>
+              <w:left w:w="103" w:type="dxa"/>
             </w:tcMar>
           </w:tcPr>
           <w:p>
@@ -1052,11 +1048,11 @@
         </w:tc>
         <w:tc>
           <w:tcPr>
-            <w:tcW w:w="2788" w:type="dxa"/>
-            <w:tcBorders/>
-            <w:shd w:fill="auto" w:val="clear"/>
-            <w:tcMar>
-              <w:left w:w="108" w:type="dxa"/>
+            <w:tcW w:w="2787" w:type="dxa"/>
+            <w:tcBorders/>
+            <w:shd w:fill="auto" w:val="clear"/>
+            <w:tcMar>
+              <w:left w:w="103" w:type="dxa"/>
             </w:tcMar>
           </w:tcPr>
           <w:p>
@@ -1082,7 +1078,7 @@
             </w:tcBorders>
             <w:shd w:fill="auto" w:val="clear"/>
             <w:tcMar>
-              <w:left w:w="108" w:type="dxa"/>
+              <w:left w:w="103" w:type="dxa"/>
             </w:tcMar>
           </w:tcPr>
           <w:p>
@@ -1099,13 +1095,13 @@
         </w:tc>
         <w:tc>
           <w:tcPr>
-            <w:tcW w:w="1564" w:type="dxa"/>
+            <w:tcW w:w="1565" w:type="dxa"/>
             <w:tcBorders>
               <w:top w:val="nil"/>
             </w:tcBorders>
             <w:shd w:fill="auto" w:val="clear"/>
             <w:tcMar>
-              <w:left w:w="108" w:type="dxa"/>
+              <w:left w:w="103" w:type="dxa"/>
             </w:tcMar>
           </w:tcPr>
           <w:p>
@@ -1128,7 +1124,7 @@
             </w:tcBorders>
             <w:shd w:fill="auto" w:val="clear"/>
             <w:tcMar>
-              <w:left w:w="108" w:type="dxa"/>
+              <w:left w:w="103" w:type="dxa"/>
             </w:tcMar>
           </w:tcPr>
           <w:p>
@@ -1151,7 +1147,7 @@
             </w:tcBorders>
             <w:shd w:fill="auto" w:val="clear"/>
             <w:tcMar>
-              <w:left w:w="108" w:type="dxa"/>
+              <w:left w:w="103" w:type="dxa"/>
             </w:tcMar>
           </w:tcPr>
           <w:p>
@@ -1174,7 +1170,7 @@
             </w:tcBorders>
             <w:shd w:fill="auto" w:val="clear"/>
             <w:tcMar>
-              <w:left w:w="108" w:type="dxa"/>
+              <w:left w:w="103" w:type="dxa"/>
             </w:tcMar>
           </w:tcPr>
           <w:p>
@@ -1197,7 +1193,7 @@
             </w:tcBorders>
             <w:shd w:fill="auto" w:val="clear"/>
             <w:tcMar>
-              <w:left w:w="108" w:type="dxa"/>
+              <w:left w:w="103" w:type="dxa"/>
             </w:tcMar>
           </w:tcPr>
           <w:p>
@@ -1214,13 +1210,13 @@
         </w:tc>
         <w:tc>
           <w:tcPr>
-            <w:tcW w:w="2788" w:type="dxa"/>
+            <w:tcW w:w="2787" w:type="dxa"/>
             <w:tcBorders>
               <w:top w:val="nil"/>
             </w:tcBorders>
             <w:shd w:fill="auto" w:val="clear"/>
             <w:tcMar>
-              <w:left w:w="108" w:type="dxa"/>
+              <w:left w:w="103" w:type="dxa"/>
             </w:tcMar>
           </w:tcPr>
           <w:p>
@@ -1244,27 +1240,27 @@
             <w:tcBorders/>
             <w:shd w:fill="auto" w:val="clear"/>
             <w:tcMar>
-              <w:left w:w="108" w:type="dxa"/>
-            </w:tcMar>
-          </w:tcPr>
-          <w:p>
-            <w:pPr>
-              <w:pStyle w:val="Normal"/>
-              <w:spacing w:lineRule="auto" w:line="240" w:before="0" w:after="0"/>
-              <w:rPr/>
-            </w:pPr>
-            <w:r>
-              <w:rPr/>
-            </w:r>
-          </w:p>
-        </w:tc>
-        <w:tc>
-          <w:tcPr>
-            <w:tcW w:w="1564" w:type="dxa"/>
-            <w:tcBorders/>
-            <w:shd w:fill="auto" w:val="clear"/>
-            <w:tcMar>
-              <w:left w:w="108" w:type="dxa"/>
+              <w:left w:w="103" w:type="dxa"/>
+            </w:tcMar>
+          </w:tcPr>
+          <w:p>
+            <w:pPr>
+              <w:pStyle w:val="Normal"/>
+              <w:spacing w:lineRule="auto" w:line="240" w:before="0" w:after="0"/>
+              <w:rPr/>
+            </w:pPr>
+            <w:r>
+              <w:rPr/>
+            </w:r>
+          </w:p>
+        </w:tc>
+        <w:tc>
+          <w:tcPr>
+            <w:tcW w:w="1565" w:type="dxa"/>
+            <w:tcBorders/>
+            <w:shd w:fill="auto" w:val="clear"/>
+            <w:tcMar>
+              <w:left w:w="103" w:type="dxa"/>
             </w:tcMar>
           </w:tcPr>
           <w:p>
@@ -1285,7 +1281,7 @@
             <w:tcBorders/>
             <w:shd w:fill="auto" w:val="clear"/>
             <w:tcMar>
-              <w:left w:w="108" w:type="dxa"/>
+              <w:left w:w="103" w:type="dxa"/>
             </w:tcMar>
           </w:tcPr>
           <w:p>
@@ -1317,7 +1313,7 @@
             <w:tcBorders/>
             <w:shd w:fill="auto" w:val="clear"/>
             <w:tcMar>
-              <w:left w:w="108" w:type="dxa"/>
+              <w:left w:w="103" w:type="dxa"/>
             </w:tcMar>
           </w:tcPr>
           <w:p>
@@ -1338,7 +1334,7 @@
             <w:tcBorders/>
             <w:shd w:fill="auto" w:val="clear"/>
             <w:tcMar>
-              <w:left w:w="108" w:type="dxa"/>
+              <w:left w:w="103" w:type="dxa"/>
             </w:tcMar>
           </w:tcPr>
           <w:p>
@@ -1359,39 +1355,51 @@
             <w:tcBorders/>
             <w:shd w:fill="auto" w:val="clear"/>
             <w:tcMar>
-              <w:left w:w="108" w:type="dxa"/>
-            </w:tcMar>
-          </w:tcPr>
-          <w:p>
-            <w:pPr>
-              <w:pStyle w:val="Normal"/>
-              <w:spacing w:lineRule="auto" w:line="240" w:before="0" w:after="0"/>
-              <w:rPr/>
-            </w:pPr>
-            <w:r>
-              <w:rPr/>
-              <w:t>Melakukan driver untuk kelas Animal dan kelas-kelas terkait</w:t>
-            </w:r>
-          </w:p>
-        </w:tc>
-        <w:tc>
-          <w:tcPr>
-            <w:tcW w:w="2788" w:type="dxa"/>
-            <w:tcBorders/>
-            <w:shd w:fill="auto" w:val="clear"/>
-            <w:tcMar>
-              <w:left w:w="108" w:type="dxa"/>
-            </w:tcMar>
-          </w:tcPr>
-          <w:p>
-            <w:pPr>
-              <w:pStyle w:val="Normal"/>
-              <w:spacing w:lineRule="auto" w:line="240" w:before="0" w:after="0"/>
-              <w:rPr/>
-            </w:pPr>
-            <w:r>
-              <w:rPr/>
-              <w:t>driver class</w:t>
+              <w:left w:w="103" w:type="dxa"/>
+            </w:tcMar>
+          </w:tcPr>
+          <w:p>
+            <w:pPr>
+              <w:pStyle w:val="Normal"/>
+              <w:spacing w:lineRule="auto" w:line="240" w:before="0" w:after="0"/>
+              <w:rPr/>
+            </w:pPr>
+            <w:r>
+              <w:rPr/>
+              <w:t xml:space="preserve">Membuat </w:t>
+            </w:r>
+            <w:r>
+              <w:rPr/>
+              <w:t xml:space="preserve">driver untuk kelas Animal </w:t>
+            </w:r>
+            <w:r>
+              <w:rPr/>
+              <w:t>dan Realisasi kelas Animal untuk sejumlah binatang nyata</w:t>
+            </w:r>
+          </w:p>
+        </w:tc>
+        <w:tc>
+          <w:tcPr>
+            <w:tcW w:w="2787" w:type="dxa"/>
+            <w:tcBorders/>
+            <w:shd w:fill="auto" w:val="clear"/>
+            <w:tcMar>
+              <w:left w:w="103" w:type="dxa"/>
+            </w:tcMar>
+          </w:tcPr>
+          <w:p>
+            <w:pPr>
+              <w:pStyle w:val="Normal"/>
+              <w:spacing w:lineRule="auto" w:line="240" w:before="0" w:after="0"/>
+              <w:rPr/>
+            </w:pPr>
+            <w:r>
+              <w:rPr/>
+              <w:t xml:space="preserve">driver class </w:t>
+            </w:r>
+            <w:r>
+              <w:rPr/>
+              <w:t>dan sekumpulan kelas realisasi Animal di animal_list.h</w:t>
             </w:r>
           </w:p>
         </w:tc>
@@ -1406,7 +1414,7 @@
             </w:tcBorders>
             <w:shd w:fill="auto" w:val="clear"/>
             <w:tcMar>
-              <w:left w:w="108" w:type="dxa"/>
+              <w:left w:w="103" w:type="dxa"/>
             </w:tcMar>
           </w:tcPr>
           <w:p>
@@ -1423,13 +1431,13 @@
         </w:tc>
         <w:tc>
           <w:tcPr>
-            <w:tcW w:w="1564" w:type="dxa"/>
+            <w:tcW w:w="1565" w:type="dxa"/>
             <w:tcBorders>
               <w:top w:val="nil"/>
             </w:tcBorders>
             <w:shd w:fill="auto" w:val="clear"/>
             <w:tcMar>
-              <w:left w:w="108" w:type="dxa"/>
+              <w:left w:w="103" w:type="dxa"/>
             </w:tcMar>
           </w:tcPr>
           <w:p>
@@ -1452,7 +1460,7 @@
             </w:tcBorders>
             <w:shd w:fill="auto" w:val="clear"/>
             <w:tcMar>
-              <w:left w:w="108" w:type="dxa"/>
+              <w:left w:w="103" w:type="dxa"/>
             </w:tcMar>
           </w:tcPr>
           <w:p>
@@ -1475,7 +1483,7 @@
             </w:tcBorders>
             <w:shd w:fill="auto" w:val="clear"/>
             <w:tcMar>
-              <w:left w:w="108" w:type="dxa"/>
+              <w:left w:w="103" w:type="dxa"/>
             </w:tcMar>
           </w:tcPr>
           <w:p>
@@ -1498,7 +1506,7 @@
             </w:tcBorders>
             <w:shd w:fill="auto" w:val="clear"/>
             <w:tcMar>
-              <w:left w:w="108" w:type="dxa"/>
+              <w:left w:w="103" w:type="dxa"/>
             </w:tcMar>
           </w:tcPr>
           <w:p>
@@ -1521,7 +1529,7 @@
             </w:tcBorders>
             <w:shd w:fill="auto" w:val="clear"/>
             <w:tcMar>
-              <w:left w:w="108" w:type="dxa"/>
+              <w:left w:w="103" w:type="dxa"/>
             </w:tcMar>
           </w:tcPr>
           <w:p>
@@ -1538,13 +1546,13 @@
         </w:tc>
         <w:tc>
           <w:tcPr>
-            <w:tcW w:w="2788" w:type="dxa"/>
+            <w:tcW w:w="2787" w:type="dxa"/>
             <w:tcBorders>
               <w:top w:val="nil"/>
             </w:tcBorders>
             <w:shd w:fill="auto" w:val="clear"/>
             <w:tcMar>
-              <w:left w:w="108" w:type="dxa"/>
+              <w:left w:w="103" w:type="dxa"/>
             </w:tcMar>
           </w:tcPr>
           <w:p>
@@ -1568,7 +1576,7 @@
             <w:tcBorders/>
             <w:shd w:fill="auto" w:val="clear"/>
             <w:tcMar>
-              <w:left w:w="108" w:type="dxa"/>
+              <w:left w:w="103" w:type="dxa"/>
             </w:tcMar>
           </w:tcPr>
           <w:p>
@@ -1585,11 +1593,11 @@
         </w:tc>
         <w:tc>
           <w:tcPr>
-            <w:tcW w:w="1564" w:type="dxa"/>
-            <w:tcBorders/>
-            <w:shd w:fill="auto" w:val="clear"/>
-            <w:tcMar>
-              <w:left w:w="108" w:type="dxa"/>
+            <w:tcW w:w="1565" w:type="dxa"/>
+            <w:tcBorders/>
+            <w:shd w:fill="auto" w:val="clear"/>
+            <w:tcMar>
+              <w:left w:w="103" w:type="dxa"/>
             </w:tcMar>
           </w:tcPr>
           <w:p>
@@ -1610,7 +1618,7 @@
             <w:tcBorders/>
             <w:shd w:fill="auto" w:val="clear"/>
             <w:tcMar>
-              <w:left w:w="108" w:type="dxa"/>
+              <w:left w:w="103" w:type="dxa"/>
             </w:tcMar>
           </w:tcPr>
           <w:p>
@@ -1631,7 +1639,7 @@
             <w:tcBorders/>
             <w:shd w:fill="auto" w:val="clear"/>
             <w:tcMar>
-              <w:left w:w="108" w:type="dxa"/>
+              <w:left w:w="103" w:type="dxa"/>
             </w:tcMar>
           </w:tcPr>
           <w:p>
@@ -1652,7 +1660,7 @@
             <w:tcBorders/>
             <w:shd w:fill="auto" w:val="clear"/>
             <w:tcMar>
-              <w:left w:w="108" w:type="dxa"/>
+              <w:left w:w="103" w:type="dxa"/>
             </w:tcMar>
           </w:tcPr>
           <w:p>
@@ -1673,7 +1681,7 @@
             <w:tcBorders/>
             <w:shd w:fill="auto" w:val="clear"/>
             <w:tcMar>
-              <w:left w:w="108" w:type="dxa"/>
+              <w:left w:w="103" w:type="dxa"/>
             </w:tcMar>
           </w:tcPr>
           <w:p>
@@ -1690,11 +1698,11 @@
         </w:tc>
         <w:tc>
           <w:tcPr>
-            <w:tcW w:w="2788" w:type="dxa"/>
-            <w:tcBorders/>
-            <w:shd w:fill="auto" w:val="clear"/>
-            <w:tcMar>
-              <w:left w:w="108" w:type="dxa"/>
+            <w:tcW w:w="2787" w:type="dxa"/>
+            <w:tcBorders/>
+            <w:shd w:fill="auto" w:val="clear"/>
+            <w:tcMar>
+              <w:left w:w="103" w:type="dxa"/>
             </w:tcMar>
           </w:tcPr>
           <w:p>
@@ -1718,27 +1726,27 @@
             <w:tcBorders/>
             <w:shd w:fill="auto" w:val="clear"/>
             <w:tcMar>
-              <w:left w:w="108" w:type="dxa"/>
-            </w:tcMar>
-          </w:tcPr>
-          <w:p>
-            <w:pPr>
-              <w:pStyle w:val="Normal"/>
-              <w:spacing w:lineRule="auto" w:line="240" w:before="0" w:after="0"/>
-              <w:rPr/>
-            </w:pPr>
-            <w:r>
-              <w:rPr/>
-            </w:r>
-          </w:p>
-        </w:tc>
-        <w:tc>
-          <w:tcPr>
-            <w:tcW w:w="1564" w:type="dxa"/>
-            <w:tcBorders/>
-            <w:shd w:fill="auto" w:val="clear"/>
-            <w:tcMar>
-              <w:left w:w="108" w:type="dxa"/>
+              <w:left w:w="103" w:type="dxa"/>
+            </w:tcMar>
+          </w:tcPr>
+          <w:p>
+            <w:pPr>
+              <w:pStyle w:val="Normal"/>
+              <w:spacing w:lineRule="auto" w:line="240" w:before="0" w:after="0"/>
+              <w:rPr/>
+            </w:pPr>
+            <w:r>
+              <w:rPr/>
+            </w:r>
+          </w:p>
+        </w:tc>
+        <w:tc>
+          <w:tcPr>
+            <w:tcW w:w="1565" w:type="dxa"/>
+            <w:tcBorders/>
+            <w:shd w:fill="auto" w:val="clear"/>
+            <w:tcMar>
+              <w:left w:w="103" w:type="dxa"/>
             </w:tcMar>
           </w:tcPr>
           <w:p>
@@ -1759,7 +1767,7 @@
             <w:tcBorders/>
             <w:shd w:fill="auto" w:val="clear"/>
             <w:tcMar>
-              <w:left w:w="108" w:type="dxa"/>
+              <w:left w:w="103" w:type="dxa"/>
             </w:tcMar>
           </w:tcPr>
           <w:p>
@@ -1791,7 +1799,7 @@
             <w:tcBorders/>
             <w:shd w:fill="auto" w:val="clear"/>
             <w:tcMar>
-              <w:left w:w="108" w:type="dxa"/>
+              <w:left w:w="103" w:type="dxa"/>
             </w:tcMar>
           </w:tcPr>
           <w:p>
@@ -1812,7 +1820,7 @@
             <w:tcBorders/>
             <w:shd w:fill="auto" w:val="clear"/>
             <w:tcMar>
-              <w:left w:w="108" w:type="dxa"/>
+              <w:left w:w="103" w:type="dxa"/>
             </w:tcMar>
           </w:tcPr>
           <w:p>
@@ -1833,7 +1841,7 @@
             <w:tcBorders/>
             <w:shd w:fill="auto" w:val="clear"/>
             <w:tcMar>
-              <w:left w:w="108" w:type="dxa"/>
+              <w:left w:w="103" w:type="dxa"/>
             </w:tcMar>
           </w:tcPr>
           <w:p>
@@ -1850,11 +1858,11 @@
         </w:tc>
         <w:tc>
           <w:tcPr>
-            <w:tcW w:w="2788" w:type="dxa"/>
-            <w:tcBorders/>
-            <w:shd w:fill="auto" w:val="clear"/>
-            <w:tcMar>
-              <w:left w:w="108" w:type="dxa"/>
+            <w:tcW w:w="2787" w:type="dxa"/>
+            <w:tcBorders/>
+            <w:shd w:fill="auto" w:val="clear"/>
+            <w:tcMar>
+              <w:left w:w="103" w:type="dxa"/>
             </w:tcMar>
           </w:tcPr>
           <w:p>
@@ -1880,7 +1888,7 @@
             </w:tcBorders>
             <w:shd w:fill="auto" w:val="clear"/>
             <w:tcMar>
-              <w:left w:w="108" w:type="dxa"/>
+              <w:left w:w="103" w:type="dxa"/>
             </w:tcMar>
           </w:tcPr>
           <w:p>
@@ -1897,13 +1905,13 @@
         </w:tc>
         <w:tc>
           <w:tcPr>
-            <w:tcW w:w="1564" w:type="dxa"/>
+            <w:tcW w:w="1565" w:type="dxa"/>
             <w:tcBorders>
               <w:top w:val="nil"/>
             </w:tcBorders>
             <w:shd w:fill="auto" w:val="clear"/>
             <w:tcMar>
-              <w:left w:w="108" w:type="dxa"/>
+              <w:left w:w="103" w:type="dxa"/>
             </w:tcMar>
           </w:tcPr>
           <w:p>
@@ -1926,7 +1934,7 @@
             </w:tcBorders>
             <w:shd w:fill="auto" w:val="clear"/>
             <w:tcMar>
-              <w:left w:w="108" w:type="dxa"/>
+              <w:left w:w="103" w:type="dxa"/>
             </w:tcMar>
           </w:tcPr>
           <w:p>
@@ -1949,7 +1957,7 @@
             </w:tcBorders>
             <w:shd w:fill="auto" w:val="clear"/>
             <w:tcMar>
-              <w:left w:w="108" w:type="dxa"/>
+              <w:left w:w="103" w:type="dxa"/>
             </w:tcMar>
           </w:tcPr>
           <w:p>
@@ -1972,7 +1980,7 @@
             </w:tcBorders>
             <w:shd w:fill="auto" w:val="clear"/>
             <w:tcMar>
-              <w:left w:w="108" w:type="dxa"/>
+              <w:left w:w="103" w:type="dxa"/>
             </w:tcMar>
           </w:tcPr>
           <w:p>
@@ -1995,7 +2003,7 @@
             </w:tcBorders>
             <w:shd w:fill="auto" w:val="clear"/>
             <w:tcMar>
-              <w:left w:w="108" w:type="dxa"/>
+              <w:left w:w="103" w:type="dxa"/>
             </w:tcMar>
           </w:tcPr>
           <w:p>
@@ -2012,13 +2020,13 @@
         </w:tc>
         <w:tc>
           <w:tcPr>
-            <w:tcW w:w="2788" w:type="dxa"/>
+            <w:tcW w:w="2787" w:type="dxa"/>
             <w:tcBorders>
               <w:top w:val="nil"/>
             </w:tcBorders>
             <w:shd w:fill="auto" w:val="clear"/>
             <w:tcMar>
-              <w:left w:w="108" w:type="dxa"/>
+              <w:left w:w="103" w:type="dxa"/>
             </w:tcMar>
           </w:tcPr>
           <w:p>
@@ -2042,7 +2050,7 @@
             <w:tcBorders/>
             <w:shd w:fill="auto" w:val="clear"/>
             <w:tcMar>
-              <w:left w:w="108" w:type="dxa"/>
+              <w:left w:w="103" w:type="dxa"/>
             </w:tcMar>
           </w:tcPr>
           <w:p>
@@ -2059,11 +2067,11 @@
         </w:tc>
         <w:tc>
           <w:tcPr>
-            <w:tcW w:w="1564" w:type="dxa"/>
-            <w:tcBorders/>
-            <w:shd w:fill="auto" w:val="clear"/>
-            <w:tcMar>
-              <w:left w:w="108" w:type="dxa"/>
+            <w:tcW w:w="1565" w:type="dxa"/>
+            <w:tcBorders/>
+            <w:shd w:fill="auto" w:val="clear"/>
+            <w:tcMar>
+              <w:left w:w="103" w:type="dxa"/>
             </w:tcMar>
           </w:tcPr>
           <w:p>
@@ -2084,7 +2092,7 @@
             <w:tcBorders/>
             <w:shd w:fill="auto" w:val="clear"/>
             <w:tcMar>
-              <w:left w:w="108" w:type="dxa"/>
+              <w:left w:w="103" w:type="dxa"/>
             </w:tcMar>
           </w:tcPr>
           <w:p>
@@ -2105,7 +2113,7 @@
             <w:tcBorders/>
             <w:shd w:fill="auto" w:val="clear"/>
             <w:tcMar>
-              <w:left w:w="108" w:type="dxa"/>
+              <w:left w:w="103" w:type="dxa"/>
             </w:tcMar>
           </w:tcPr>
           <w:p>
@@ -2126,7 +2134,7 @@
             <w:tcBorders/>
             <w:shd w:fill="auto" w:val="clear"/>
             <w:tcMar>
-              <w:left w:w="108" w:type="dxa"/>
+              <w:left w:w="103" w:type="dxa"/>
             </w:tcMar>
           </w:tcPr>
           <w:p>
@@ -2147,7 +2155,7 @@
             <w:tcBorders/>
             <w:shd w:fill="auto" w:val="clear"/>
             <w:tcMar>
-              <w:left w:w="108" w:type="dxa"/>
+              <w:left w:w="103" w:type="dxa"/>
             </w:tcMar>
           </w:tcPr>
           <w:p>
@@ -2164,11 +2172,11 @@
         </w:tc>
         <w:tc>
           <w:tcPr>
-            <w:tcW w:w="2788" w:type="dxa"/>
-            <w:tcBorders/>
-            <w:shd w:fill="auto" w:val="clear"/>
-            <w:tcMar>
-              <w:left w:w="108" w:type="dxa"/>
+            <w:tcW w:w="2787" w:type="dxa"/>
+            <w:tcBorders/>
+            <w:shd w:fill="auto" w:val="clear"/>
+            <w:tcMar>
+              <w:left w:w="103" w:type="dxa"/>
             </w:tcMar>
           </w:tcPr>
           <w:p>
@@ -2192,7 +2200,7 @@
             <w:tcBorders/>
             <w:shd w:fill="auto" w:val="clear"/>
             <w:tcMar>
-              <w:left w:w="108" w:type="dxa"/>
+              <w:left w:w="103" w:type="dxa"/>
             </w:tcMar>
           </w:tcPr>
           <w:p>
@@ -2209,11 +2217,11 @@
         </w:tc>
         <w:tc>
           <w:tcPr>
-            <w:tcW w:w="1564" w:type="dxa"/>
-            <w:tcBorders/>
-            <w:shd w:fill="auto" w:val="clear"/>
-            <w:tcMar>
-              <w:left w:w="108" w:type="dxa"/>
+            <w:tcW w:w="1565" w:type="dxa"/>
+            <w:tcBorders/>
+            <w:shd w:fill="auto" w:val="clear"/>
+            <w:tcMar>
+              <w:left w:w="103" w:type="dxa"/>
             </w:tcMar>
           </w:tcPr>
           <w:p>
@@ -2234,7 +2242,7 @@
             <w:tcBorders/>
             <w:shd w:fill="auto" w:val="clear"/>
             <w:tcMar>
-              <w:left w:w="108" w:type="dxa"/>
+              <w:left w:w="103" w:type="dxa"/>
             </w:tcMar>
           </w:tcPr>
           <w:p>
@@ -2255,7 +2263,7 @@
             <w:tcBorders/>
             <w:shd w:fill="auto" w:val="clear"/>
             <w:tcMar>
-              <w:left w:w="108" w:type="dxa"/>
+              <w:left w:w="103" w:type="dxa"/>
             </w:tcMar>
           </w:tcPr>
           <w:p>
@@ -2276,7 +2284,7 @@
             <w:tcBorders/>
             <w:shd w:fill="auto" w:val="clear"/>
             <w:tcMar>
-              <w:left w:w="108" w:type="dxa"/>
+              <w:left w:w="103" w:type="dxa"/>
             </w:tcMar>
           </w:tcPr>
           <w:p>
@@ -2297,7 +2305,7 @@
             <w:tcBorders/>
             <w:shd w:fill="auto" w:val="clear"/>
             <w:tcMar>
-              <w:left w:w="108" w:type="dxa"/>
+              <w:left w:w="103" w:type="dxa"/>
             </w:tcMar>
           </w:tcPr>
           <w:p>
@@ -2314,11 +2322,11 @@
         </w:tc>
         <w:tc>
           <w:tcPr>
-            <w:tcW w:w="2788" w:type="dxa"/>
-            <w:tcBorders/>
-            <w:shd w:fill="auto" w:val="clear"/>
-            <w:tcMar>
-              <w:left w:w="108" w:type="dxa"/>
+            <w:tcW w:w="2787" w:type="dxa"/>
+            <w:tcBorders/>
+            <w:shd w:fill="auto" w:val="clear"/>
+            <w:tcMar>
+              <w:left w:w="103" w:type="dxa"/>
             </w:tcMar>
           </w:tcPr>
           <w:p>
@@ -2342,7 +2350,7 @@
             <w:tcBorders/>
             <w:shd w:fill="auto" w:val="clear"/>
             <w:tcMar>
-              <w:left w:w="108" w:type="dxa"/>
+              <w:left w:w="103" w:type="dxa"/>
             </w:tcMar>
           </w:tcPr>
           <w:p>
@@ -2359,11 +2367,11 @@
         </w:tc>
         <w:tc>
           <w:tcPr>
-            <w:tcW w:w="1564" w:type="dxa"/>
-            <w:tcBorders/>
-            <w:shd w:fill="auto" w:val="clear"/>
-            <w:tcMar>
-              <w:left w:w="108" w:type="dxa"/>
+            <w:tcW w:w="1565" w:type="dxa"/>
+            <w:tcBorders/>
+            <w:shd w:fill="auto" w:val="clear"/>
+            <w:tcMar>
+              <w:left w:w="103" w:type="dxa"/>
             </w:tcMar>
           </w:tcPr>
           <w:p>
@@ -2384,7 +2392,7 @@
             <w:tcBorders/>
             <w:shd w:fill="auto" w:val="clear"/>
             <w:tcMar>
-              <w:left w:w="108" w:type="dxa"/>
+              <w:left w:w="103" w:type="dxa"/>
             </w:tcMar>
           </w:tcPr>
           <w:p>
@@ -2405,7 +2413,7 @@
             <w:tcBorders/>
             <w:shd w:fill="auto" w:val="clear"/>
             <w:tcMar>
-              <w:left w:w="108" w:type="dxa"/>
+              <w:left w:w="103" w:type="dxa"/>
             </w:tcMar>
           </w:tcPr>
           <w:p>
@@ -2426,7 +2434,7 @@
             <w:tcBorders/>
             <w:shd w:fill="auto" w:val="clear"/>
             <w:tcMar>
-              <w:left w:w="108" w:type="dxa"/>
+              <w:left w:w="103" w:type="dxa"/>
             </w:tcMar>
           </w:tcPr>
           <w:p>
@@ -2447,27 +2455,27 @@
             <w:tcBorders/>
             <w:shd w:fill="auto" w:val="clear"/>
             <w:tcMar>
-              <w:left w:w="108" w:type="dxa"/>
-            </w:tcMar>
-          </w:tcPr>
-          <w:p>
-            <w:pPr>
-              <w:pStyle w:val="Normal"/>
-              <w:spacing w:lineRule="auto" w:line="240" w:before="0" w:after="0"/>
-              <w:rPr/>
-            </w:pPr>
-            <w:r>
-              <w:rPr/>
-            </w:r>
-          </w:p>
-        </w:tc>
-        <w:tc>
-          <w:tcPr>
-            <w:tcW w:w="2788" w:type="dxa"/>
-            <w:tcBorders/>
-            <w:shd w:fill="auto" w:val="clear"/>
-            <w:tcMar>
-              <w:left w:w="108" w:type="dxa"/>
+              <w:left w:w="103" w:type="dxa"/>
+            </w:tcMar>
+          </w:tcPr>
+          <w:p>
+            <w:pPr>
+              <w:pStyle w:val="Normal"/>
+              <w:spacing w:lineRule="auto" w:line="240" w:before="0" w:after="0"/>
+              <w:rPr/>
+            </w:pPr>
+            <w:r>
+              <w:rPr/>
+            </w:r>
+          </w:p>
+        </w:tc>
+        <w:tc>
+          <w:tcPr>
+            <w:tcW w:w="2787" w:type="dxa"/>
+            <w:tcBorders/>
+            <w:shd w:fill="auto" w:val="clear"/>
+            <w:tcMar>
+              <w:left w:w="103" w:type="dxa"/>
             </w:tcMar>
           </w:tcPr>
           <w:p>
@@ -2529,10 +2537,7 @@
       <w:rPr/>
     </w:pPr>
     <w:r>
-      <w:rPr>
-        <w:i/>
-        <w:sz w:val="18"/>
-      </w:rPr>
+      <w:rPr/>
       <w:fldChar w:fldCharType="begin"/>
     </w:r>
     <w:r>
@@ -2634,7 +2639,6 @@
     <w:rPrDefault>
       <w:rPr>
         <w:rFonts w:ascii="Calibri" w:hAnsi="Calibri" w:eastAsia="Calibri" w:cs="Arial" w:asciiTheme="minorHAnsi" w:cstheme="minorBidi" w:eastAsiaTheme="minorHAnsi" w:hAnsiTheme="minorHAnsi"/>
-        <w:sz w:val="22"/>
         <w:szCs w:val="22"/>
         <w:lang w:val="en-US" w:eastAsia="en-US" w:bidi="ar-SA"/>
       </w:rPr>
@@ -3027,7 +3031,7 @@
     </w:pPr>
     <w:rPr>
       <w:rFonts w:ascii="Calibri" w:hAnsi="Calibri" w:eastAsia="Calibri" w:cs="Arial" w:asciiTheme="minorHAnsi" w:cstheme="minorBidi" w:eastAsiaTheme="minorHAnsi" w:hAnsiTheme="minorHAnsi"/>
-      <w:color w:val="auto"/>
+      <w:color w:val="00000A"/>
       <w:sz w:val="22"/>
       <w:szCs w:val="22"/>
       <w:lang w:val="en-US" w:eastAsia="en-US" w:bidi="ar-SA"/>
@@ -3130,7 +3134,7 @@
     </w:pPr>
     <w:rPr>
       <w:rFonts w:ascii="Calibri" w:hAnsi="Calibri" w:eastAsia="Calibri" w:cs="Arial" w:asciiTheme="minorHAnsi" w:cstheme="minorBidi" w:eastAsiaTheme="minorHAnsi" w:hAnsiTheme="minorHAnsi"/>
-      <w:color w:val="auto"/>
+      <w:color w:val="00000A"/>
       <w:sz w:val="22"/>
       <w:szCs w:val="22"/>
       <w:lang w:val="en-US" w:eastAsia="en-US" w:bidi="ar-SA"/>

</xml_diff>